<commit_message>
updated word doc and graphs are pretty now :)
</commit_message>
<xml_diff>
--- a/Assignment1/answers.docx
+++ b/Assignment1/answers.docx
@@ -686,10 +686,10 @@
           <w:noProof/>
         </w:rPr>
         <w:drawing>
-          <wp:inline distT="0" distB="0" distL="0" distR="0" wp14:anchorId="51AA2BCA" wp14:editId="085EB53C">
-            <wp:extent cx="5819775" cy="4438650"/>
-            <wp:effectExtent l="0" t="0" r="9525" b="0"/>
-            <wp:docPr id="8" name="Picture 8"/>
+          <wp:inline distT="0" distB="0" distL="0" distR="0" wp14:anchorId="2C9BC944" wp14:editId="6F85129D">
+            <wp:extent cx="5629275" cy="4314825"/>
+            <wp:effectExtent l="0" t="0" r="9525" b="9525"/>
+            <wp:docPr id="4" name="Picture 4"/>
             <wp:cNvGraphicFramePr>
               <a:graphicFrameLocks xmlns:a="http://schemas.openxmlformats.org/drawingml/2006/main" noChangeAspect="1"/>
             </wp:cNvGraphicFramePr>
@@ -709,7 +709,7 @@
                   <pic:spPr>
                     <a:xfrm>
                       <a:off x="0" y="0"/>
-                      <a:ext cx="5819775" cy="4438650"/>
+                      <a:ext cx="5629275" cy="4314825"/>
                     </a:xfrm>
                     <a:prstGeom prst="rect">
                       <a:avLst/>
@@ -740,23 +740,95 @@
         </w:rPr>
         <w:t>7</w:t>
       </w:r>
-    </w:p>
-    <w:p>
-      <w:pPr>
-        <w:rPr>
-          <w:sz w:val="28"/>
-        </w:rPr>
-      </w:pPr>
-      <w:r>
-        <w:rPr>
-          <w:sz w:val="28"/>
-        </w:rPr>
-        <w:t>Todo</w:t>
-      </w:r>
       <w:bookmarkStart w:id="0" w:name="_GoBack"/>
       <w:bookmarkEnd w:id="0"/>
     </w:p>
-    <w:p/>
+    <w:p>
+      <w:r>
+        <w:rPr>
+          <w:noProof/>
+        </w:rPr>
+        <w:lastRenderedPageBreak/>
+        <w:drawing>
+          <wp:inline distT="0" distB="0" distL="0" distR="0" wp14:anchorId="76D2BCAC" wp14:editId="0D9D080D">
+            <wp:extent cx="5715000" cy="4267200"/>
+            <wp:effectExtent l="0" t="0" r="0" b="0"/>
+            <wp:docPr id="6" name="Picture 6"/>
+            <wp:cNvGraphicFramePr>
+              <a:graphicFrameLocks xmlns:a="http://schemas.openxmlformats.org/drawingml/2006/main" noChangeAspect="1"/>
+            </wp:cNvGraphicFramePr>
+            <a:graphic xmlns:a="http://schemas.openxmlformats.org/drawingml/2006/main">
+              <a:graphicData uri="http://schemas.openxmlformats.org/drawingml/2006/picture">
+                <pic:pic xmlns:pic="http://schemas.openxmlformats.org/drawingml/2006/picture">
+                  <pic:nvPicPr>
+                    <pic:cNvPr id="1" name=""/>
+                    <pic:cNvPicPr/>
+                  </pic:nvPicPr>
+                  <pic:blipFill>
+                    <a:blip r:embed="rId9"/>
+                    <a:stretch>
+                      <a:fillRect/>
+                    </a:stretch>
+                  </pic:blipFill>
+                  <pic:spPr>
+                    <a:xfrm>
+                      <a:off x="0" y="0"/>
+                      <a:ext cx="5715000" cy="4267200"/>
+                    </a:xfrm>
+                    <a:prstGeom prst="rect">
+                      <a:avLst/>
+                    </a:prstGeom>
+                  </pic:spPr>
+                </pic:pic>
+              </a:graphicData>
+            </a:graphic>
+          </wp:inline>
+        </w:drawing>
+      </w:r>
+    </w:p>
+    <w:p>
+      <w:r>
+        <w:rPr>
+          <w:noProof/>
+        </w:rPr>
+        <w:lastRenderedPageBreak/>
+        <w:drawing>
+          <wp:inline distT="0" distB="0" distL="0" distR="0" wp14:anchorId="5F4E49FF" wp14:editId="597997A6">
+            <wp:extent cx="5829300" cy="4152900"/>
+            <wp:effectExtent l="0" t="0" r="0" b="0"/>
+            <wp:docPr id="7" name="Picture 7"/>
+            <wp:cNvGraphicFramePr>
+              <a:graphicFrameLocks xmlns:a="http://schemas.openxmlformats.org/drawingml/2006/main" noChangeAspect="1"/>
+            </wp:cNvGraphicFramePr>
+            <a:graphic xmlns:a="http://schemas.openxmlformats.org/drawingml/2006/main">
+              <a:graphicData uri="http://schemas.openxmlformats.org/drawingml/2006/picture">
+                <pic:pic xmlns:pic="http://schemas.openxmlformats.org/drawingml/2006/picture">
+                  <pic:nvPicPr>
+                    <pic:cNvPr id="1" name=""/>
+                    <pic:cNvPicPr/>
+                  </pic:nvPicPr>
+                  <pic:blipFill>
+                    <a:blip r:embed="rId10"/>
+                    <a:stretch>
+                      <a:fillRect/>
+                    </a:stretch>
+                  </pic:blipFill>
+                  <pic:spPr>
+                    <a:xfrm>
+                      <a:off x="0" y="0"/>
+                      <a:ext cx="5829300" cy="4152900"/>
+                    </a:xfrm>
+                    <a:prstGeom prst="rect">
+                      <a:avLst/>
+                    </a:prstGeom>
+                  </pic:spPr>
+                </pic:pic>
+              </a:graphicData>
+            </a:graphic>
+          </wp:inline>
+        </w:drawing>
+      </w:r>
+    </w:p>
     <w:sectPr>
       <w:pgSz w:w="12240" w:h="15840"/>
       <w:pgMar w:top="1440" w:right="1440" w:bottom="1440" w:left="1440" w:header="720" w:footer="720" w:gutter="0"/>

</xml_diff>

<commit_message>
forgot to update A1, added some A2
</commit_message>
<xml_diff>
--- a/Assignment1/answers.docx
+++ b/Assignment1/answers.docx
@@ -516,10 +516,10 @@
           <w:noProof/>
         </w:rPr>
         <w:drawing>
-          <wp:inline distT="0" distB="0" distL="0" distR="0" wp14:anchorId="58492ECF" wp14:editId="66A8C6B1">
-            <wp:extent cx="5943600" cy="1472565"/>
+          <wp:inline distT="0" distB="0" distL="0" distR="0" wp14:anchorId="7E8A8829" wp14:editId="11978A4B">
+            <wp:extent cx="5943600" cy="955675"/>
             <wp:effectExtent l="0" t="0" r="0" b="0"/>
-            <wp:docPr id="3" name="Picture 3"/>
+            <wp:docPr id="9" name="Picture 9"/>
             <wp:cNvGraphicFramePr>
               <a:graphicFrameLocks xmlns:a="http://schemas.openxmlformats.org/drawingml/2006/main" noChangeAspect="1"/>
             </wp:cNvGraphicFramePr>
@@ -539,7 +539,7 @@
                   <pic:spPr>
                     <a:xfrm>
                       <a:off x="0" y="0"/>
-                      <a:ext cx="5943600" cy="1472565"/>
+                      <a:ext cx="5943600" cy="955675"/>
                     </a:xfrm>
                     <a:prstGeom prst="rect">
                       <a:avLst/>
@@ -551,6 +551,8 @@
           </wp:inline>
         </w:drawing>
       </w:r>
+      <w:bookmarkStart w:id="0" w:name="_GoBack"/>
+      <w:bookmarkEnd w:id="0"/>
     </w:p>
     <w:p>
       <w:r>
@@ -696,11 +698,7 @@
         </m:sSup>
       </m:oMath>
       <w:r>
-        <w:t xml:space="preserve">. The rank of the rows is also 2 which means </w:t>
-      </w:r>
-      <w:r>
-        <w:lastRenderedPageBreak/>
-        <w:t>only two of the rows in A are linearly independent</w:t>
+        <w:t>. The rank of the rows is also 2 which means only two of the rows in A are linearly independent</w:t>
       </w:r>
       <w:r>
         <w:t xml:space="preserve"> and thus the rows are not linearly independent in </w:t>
@@ -764,6 +762,7 @@
     </w:p>
     <w:p>
       <w:r>
+        <w:lastRenderedPageBreak/>
         <w:t>Running q6.py</w:t>
       </w:r>
       <w:r>
@@ -986,8 +985,6 @@
           </wp:inline>
         </w:drawing>
       </w:r>
-      <w:bookmarkStart w:id="0" w:name="_GoBack"/>
-      <w:bookmarkEnd w:id="0"/>
     </w:p>
     <w:p>
       <w:pPr>

</xml_diff>